<commit_message>
Proyecto funcionando y con su CRUD completo
</commit_message>
<xml_diff>
--- a/SENA_APP CURSOS.docx
+++ b/SENA_APP CURSOS.docx
@@ -397,7 +397,7 @@
           <w:r>
             <w:fldChar w:fldCharType="separate"/>
           </w:r>
-          <w:hyperlink w:anchor="_Toc215736132" w:history="1">
+          <w:hyperlink w:anchor="_Toc215740282" w:history="1">
             <w:r>
               <w:rPr>
                 <w:rStyle w:val="Hipervnculo"/>
@@ -447,7 +447,7 @@
                 <w:noProof/>
                 <w:webHidden/>
               </w:rPr>
-              <w:instrText xml:space="preserve"> PAGEREF _Toc215736132 \h </w:instrText>
+              <w:instrText xml:space="preserve"> PAGEREF _Toc215740282 \h </w:instrText>
             </w:r>
             <w:r>
               <w:rPr>
@@ -467,7 +467,7 @@
                 <w:noProof/>
                 <w:webHidden/>
               </w:rPr>
-              <w:t>3</w:t>
+              <w:t>4</w:t>
             </w:r>
             <w:r>
               <w:rPr>
@@ -491,7 +491,7 @@
               <w:lang w:eastAsia="es-CO"/>
             </w:rPr>
           </w:pPr>
-          <w:hyperlink w:anchor="_Toc215736133" w:history="1">
+          <w:hyperlink w:anchor="_Toc215740283" w:history="1">
             <w:r>
               <w:rPr>
                 <w:rStyle w:val="Hipervnculo"/>
@@ -540,7 +540,7 @@
                 <w:noProof/>
                 <w:webHidden/>
               </w:rPr>
-              <w:instrText xml:space="preserve"> PAGEREF _Toc215736133 \h </w:instrText>
+              <w:instrText xml:space="preserve"> PAGEREF _Toc215740283 \h </w:instrText>
             </w:r>
             <w:r>
               <w:rPr>
@@ -584,7 +584,7 @@
               <w:lang w:eastAsia="es-CO"/>
             </w:rPr>
           </w:pPr>
-          <w:hyperlink w:anchor="_Toc215736134" w:history="1">
+          <w:hyperlink w:anchor="_Toc215740284" w:history="1">
             <w:r>
               <w:rPr>
                 <w:rStyle w:val="Hipervnculo"/>
@@ -633,7 +633,7 @@
                 <w:noProof/>
                 <w:webHidden/>
               </w:rPr>
-              <w:instrText xml:space="preserve"> PAGEREF _Toc215736134 \h </w:instrText>
+              <w:instrText xml:space="preserve"> PAGEREF _Toc215740284 \h </w:instrText>
             </w:r>
             <w:r>
               <w:rPr>
@@ -677,7 +677,7 @@
               <w:lang w:eastAsia="es-CO"/>
             </w:rPr>
           </w:pPr>
-          <w:hyperlink w:anchor="_Toc215736135" w:history="1">
+          <w:hyperlink w:anchor="_Toc215740285" w:history="1">
             <w:r>
               <w:rPr>
                 <w:rStyle w:val="Hipervnculo"/>
@@ -726,7 +726,7 @@
                 <w:noProof/>
                 <w:webHidden/>
               </w:rPr>
-              <w:instrText xml:space="preserve"> PAGEREF _Toc215736135 \h </w:instrText>
+              <w:instrText xml:space="preserve"> PAGEREF _Toc215740285 \h </w:instrText>
             </w:r>
             <w:r>
               <w:rPr>
@@ -770,7 +770,7 @@
               <w:lang w:eastAsia="es-CO"/>
             </w:rPr>
           </w:pPr>
-          <w:hyperlink w:anchor="_Toc215736136" w:history="1">
+          <w:hyperlink w:anchor="_Toc215740286" w:history="1">
             <w:r>
               <w:rPr>
                 <w:rStyle w:val="Hipervnculo"/>
@@ -820,7 +820,7 @@
                 <w:noProof/>
                 <w:webHidden/>
               </w:rPr>
-              <w:instrText xml:space="preserve"> PAGEREF _Toc215736136 \h </w:instrText>
+              <w:instrText xml:space="preserve"> PAGEREF _Toc215740286 \h </w:instrText>
             </w:r>
             <w:r>
               <w:rPr>
@@ -840,7 +840,7 @@
                 <w:noProof/>
                 <w:webHidden/>
               </w:rPr>
-              <w:t>6</w:t>
+              <w:t>7</w:t>
             </w:r>
             <w:r>
               <w:rPr>
@@ -864,7 +864,7 @@
               <w:lang w:eastAsia="es-CO"/>
             </w:rPr>
           </w:pPr>
-          <w:hyperlink w:anchor="_Toc215736137" w:history="1">
+          <w:hyperlink w:anchor="_Toc215740287" w:history="1">
             <w:r>
               <w:rPr>
                 <w:rStyle w:val="Hipervnculo"/>
@@ -913,7 +913,7 @@
                 <w:noProof/>
                 <w:webHidden/>
               </w:rPr>
-              <w:instrText xml:space="preserve"> PAGEREF _Toc215736137 \h </w:instrText>
+              <w:instrText xml:space="preserve"> PAGEREF _Toc215740287 \h </w:instrText>
             </w:r>
             <w:r>
               <w:rPr>
@@ -957,7 +957,7 @@
               <w:lang w:eastAsia="es-CO"/>
             </w:rPr>
           </w:pPr>
-          <w:hyperlink w:anchor="_Toc215736138" w:history="1">
+          <w:hyperlink w:anchor="_Toc215740288" w:history="1">
             <w:r>
               <w:rPr>
                 <w:rStyle w:val="Hipervnculo"/>
@@ -1006,7 +1006,7 @@
                 <w:noProof/>
                 <w:webHidden/>
               </w:rPr>
-              <w:instrText xml:space="preserve"> PAGEREF _Toc215736138 \h </w:instrText>
+              <w:instrText xml:space="preserve"> PAGEREF _Toc215740288 \h </w:instrText>
             </w:r>
             <w:r>
               <w:rPr>
@@ -1050,7 +1050,7 @@
               <w:lang w:eastAsia="es-CO"/>
             </w:rPr>
           </w:pPr>
-          <w:hyperlink w:anchor="_Toc215736139" w:history="1">
+          <w:hyperlink w:anchor="_Toc215740289" w:history="1">
             <w:r>
               <w:rPr>
                 <w:rStyle w:val="Hipervnculo"/>
@@ -1099,7 +1099,7 @@
                 <w:noProof/>
                 <w:webHidden/>
               </w:rPr>
-              <w:instrText xml:space="preserve"> PAGEREF _Toc215736139 \h </w:instrText>
+              <w:instrText xml:space="preserve"> PAGEREF _Toc215740289 \h </w:instrText>
             </w:r>
             <w:r>
               <w:rPr>
@@ -1119,7 +1119,821 @@
                 <w:noProof/>
                 <w:webHidden/>
               </w:rPr>
-              <w:t>7</w:t>
+              <w:t>8</w:t>
+            </w:r>
+            <w:r>
+              <w:rPr>
+                <w:noProof/>
+                <w:webHidden/>
+              </w:rPr>
+              <w:fldChar w:fldCharType="end"/>
+            </w:r>
+          </w:hyperlink>
+        </w:p>
+        <w:p>
+          <w:pPr>
+            <w:pStyle w:val="TDC1"/>
+            <w:tabs>
+              <w:tab w:val="left" w:pos="480"/>
+              <w:tab w:val="right" w:leader="dot" w:pos="8828"/>
+            </w:tabs>
+            <w:rPr>
+              <w:rFonts w:eastAsiaTheme="minorEastAsia"/>
+              <w:noProof/>
+              <w:lang w:eastAsia="es-CO"/>
+            </w:rPr>
+          </w:pPr>
+          <w:hyperlink w:anchor="_Toc215740290" w:history="1">
+            <w:r>
+              <w:rPr>
+                <w:rStyle w:val="Hipervnculo"/>
+                <w:noProof/>
+                <w:lang w:val="es-ES"/>
+              </w:rPr>
+              <w:t>3.</w:t>
+            </w:r>
+            <w:r>
+              <w:rPr>
+                <w:rFonts w:eastAsiaTheme="minorEastAsia"/>
+                <w:noProof/>
+                <w:lang w:eastAsia="es-CO"/>
+              </w:rPr>
+              <w:tab/>
+            </w:r>
+            <w:r>
+              <w:rPr>
+                <w:rStyle w:val="Hipervnculo"/>
+                <w:rFonts w:ascii="Arial" w:hAnsi="Arial" w:cs="Arial"/>
+                <w:b/>
+                <w:bCs/>
+                <w:noProof/>
+                <w:lang w:val="es-ES"/>
+              </w:rPr>
+              <w:t>MODELO</w:t>
+            </w:r>
+            <w:r>
+              <w:rPr>
+                <w:noProof/>
+                <w:webHidden/>
+              </w:rPr>
+              <w:tab/>
+            </w:r>
+            <w:r>
+              <w:rPr>
+                <w:noProof/>
+                <w:webHidden/>
+              </w:rPr>
+              <w:fldChar w:fldCharType="begin"/>
+            </w:r>
+            <w:r>
+              <w:rPr>
+                <w:noProof/>
+                <w:webHidden/>
+              </w:rPr>
+              <w:instrText xml:space="preserve"> PAGEREF _Toc215740290 \h </w:instrText>
+            </w:r>
+            <w:r>
+              <w:rPr>
+                <w:noProof/>
+                <w:webHidden/>
+              </w:rPr>
+            </w:r>
+            <w:r>
+              <w:rPr>
+                <w:noProof/>
+                <w:webHidden/>
+              </w:rPr>
+              <w:fldChar w:fldCharType="separate"/>
+            </w:r>
+            <w:r>
+              <w:rPr>
+                <w:noProof/>
+                <w:webHidden/>
+              </w:rPr>
+              <w:t>8</w:t>
+            </w:r>
+            <w:r>
+              <w:rPr>
+                <w:noProof/>
+                <w:webHidden/>
+              </w:rPr>
+              <w:fldChar w:fldCharType="end"/>
+            </w:r>
+          </w:hyperlink>
+        </w:p>
+        <w:p>
+          <w:pPr>
+            <w:pStyle w:val="TDC1"/>
+            <w:tabs>
+              <w:tab w:val="left" w:pos="480"/>
+              <w:tab w:val="right" w:leader="dot" w:pos="8828"/>
+            </w:tabs>
+            <w:rPr>
+              <w:rFonts w:eastAsiaTheme="minorEastAsia"/>
+              <w:noProof/>
+              <w:lang w:eastAsia="es-CO"/>
+            </w:rPr>
+          </w:pPr>
+          <w:hyperlink w:anchor="_Toc215740291" w:history="1">
+            <w:r>
+              <w:rPr>
+                <w:rStyle w:val="Hipervnculo"/>
+                <w:rFonts w:ascii="Arial" w:hAnsi="Arial" w:cs="Arial"/>
+                <w:b/>
+                <w:bCs/>
+                <w:noProof/>
+                <w:lang w:val="es-ES"/>
+              </w:rPr>
+              <w:t>4.</w:t>
+            </w:r>
+            <w:r>
+              <w:rPr>
+                <w:rFonts w:eastAsiaTheme="minorEastAsia"/>
+                <w:noProof/>
+                <w:lang w:eastAsia="es-CO"/>
+              </w:rPr>
+              <w:tab/>
+            </w:r>
+            <w:r>
+              <w:rPr>
+                <w:rStyle w:val="Hipervnculo"/>
+                <w:rFonts w:ascii="Arial" w:hAnsi="Arial" w:cs="Arial"/>
+                <w:b/>
+                <w:bCs/>
+                <w:noProof/>
+                <w:lang w:val="es-ES"/>
+              </w:rPr>
+              <w:t>VISTA</w:t>
+            </w:r>
+            <w:r>
+              <w:rPr>
+                <w:noProof/>
+                <w:webHidden/>
+              </w:rPr>
+              <w:tab/>
+            </w:r>
+            <w:r>
+              <w:rPr>
+                <w:noProof/>
+                <w:webHidden/>
+              </w:rPr>
+              <w:fldChar w:fldCharType="begin"/>
+            </w:r>
+            <w:r>
+              <w:rPr>
+                <w:noProof/>
+                <w:webHidden/>
+              </w:rPr>
+              <w:instrText xml:space="preserve"> PAGEREF _Toc215740291 \h </w:instrText>
+            </w:r>
+            <w:r>
+              <w:rPr>
+                <w:noProof/>
+                <w:webHidden/>
+              </w:rPr>
+            </w:r>
+            <w:r>
+              <w:rPr>
+                <w:noProof/>
+                <w:webHidden/>
+              </w:rPr>
+              <w:fldChar w:fldCharType="separate"/>
+            </w:r>
+            <w:r>
+              <w:rPr>
+                <w:noProof/>
+                <w:webHidden/>
+              </w:rPr>
+              <w:t>9</w:t>
+            </w:r>
+            <w:r>
+              <w:rPr>
+                <w:noProof/>
+                <w:webHidden/>
+              </w:rPr>
+              <w:fldChar w:fldCharType="end"/>
+            </w:r>
+          </w:hyperlink>
+        </w:p>
+        <w:p>
+          <w:pPr>
+            <w:pStyle w:val="TDC1"/>
+            <w:tabs>
+              <w:tab w:val="left" w:pos="480"/>
+              <w:tab w:val="right" w:leader="dot" w:pos="8828"/>
+            </w:tabs>
+            <w:rPr>
+              <w:rFonts w:eastAsiaTheme="minorEastAsia"/>
+              <w:noProof/>
+              <w:lang w:eastAsia="es-CO"/>
+            </w:rPr>
+          </w:pPr>
+          <w:hyperlink w:anchor="_Toc215740292" w:history="1">
+            <w:r>
+              <w:rPr>
+                <w:rStyle w:val="Hipervnculo"/>
+                <w:rFonts w:ascii="Arial" w:hAnsi="Arial" w:cs="Arial"/>
+                <w:b/>
+                <w:bCs/>
+                <w:noProof/>
+                <w:lang w:val="es-ES"/>
+              </w:rPr>
+              <w:t>5.</w:t>
+            </w:r>
+            <w:r>
+              <w:rPr>
+                <w:rFonts w:eastAsiaTheme="minorEastAsia"/>
+                <w:noProof/>
+                <w:lang w:eastAsia="es-CO"/>
+              </w:rPr>
+              <w:tab/>
+            </w:r>
+            <w:r>
+              <w:rPr>
+                <w:rStyle w:val="Hipervnculo"/>
+                <w:rFonts w:ascii="Arial" w:hAnsi="Arial" w:cs="Arial"/>
+                <w:b/>
+                <w:bCs/>
+                <w:noProof/>
+                <w:lang w:val="es-ES"/>
+              </w:rPr>
+              <w:t>URLS</w:t>
+            </w:r>
+            <w:r>
+              <w:rPr>
+                <w:noProof/>
+                <w:webHidden/>
+              </w:rPr>
+              <w:tab/>
+            </w:r>
+            <w:r>
+              <w:rPr>
+                <w:noProof/>
+                <w:webHidden/>
+              </w:rPr>
+              <w:fldChar w:fldCharType="begin"/>
+            </w:r>
+            <w:r>
+              <w:rPr>
+                <w:noProof/>
+                <w:webHidden/>
+              </w:rPr>
+              <w:instrText xml:space="preserve"> PAGEREF _Toc215740292 \h </w:instrText>
+            </w:r>
+            <w:r>
+              <w:rPr>
+                <w:noProof/>
+                <w:webHidden/>
+              </w:rPr>
+            </w:r>
+            <w:r>
+              <w:rPr>
+                <w:noProof/>
+                <w:webHidden/>
+              </w:rPr>
+              <w:fldChar w:fldCharType="separate"/>
+            </w:r>
+            <w:r>
+              <w:rPr>
+                <w:noProof/>
+                <w:webHidden/>
+              </w:rPr>
+              <w:t>10</w:t>
+            </w:r>
+            <w:r>
+              <w:rPr>
+                <w:noProof/>
+                <w:webHidden/>
+              </w:rPr>
+              <w:fldChar w:fldCharType="end"/>
+            </w:r>
+          </w:hyperlink>
+        </w:p>
+        <w:p>
+          <w:pPr>
+            <w:pStyle w:val="TDC1"/>
+            <w:tabs>
+              <w:tab w:val="left" w:pos="480"/>
+              <w:tab w:val="right" w:leader="dot" w:pos="8828"/>
+            </w:tabs>
+            <w:rPr>
+              <w:rFonts w:eastAsiaTheme="minorEastAsia"/>
+              <w:noProof/>
+              <w:lang w:eastAsia="es-CO"/>
+            </w:rPr>
+          </w:pPr>
+          <w:hyperlink w:anchor="_Toc215740293" w:history="1">
+            <w:r>
+              <w:rPr>
+                <w:rStyle w:val="Hipervnculo"/>
+                <w:rFonts w:ascii="Arial" w:hAnsi="Arial" w:cs="Arial"/>
+                <w:b/>
+                <w:bCs/>
+                <w:noProof/>
+                <w:lang w:val="es-ES"/>
+              </w:rPr>
+              <w:t>6.</w:t>
+            </w:r>
+            <w:r>
+              <w:rPr>
+                <w:rFonts w:eastAsiaTheme="minorEastAsia"/>
+                <w:noProof/>
+                <w:lang w:eastAsia="es-CO"/>
+              </w:rPr>
+              <w:tab/>
+            </w:r>
+            <w:r>
+              <w:rPr>
+                <w:rStyle w:val="Hipervnculo"/>
+                <w:rFonts w:ascii="Arial" w:hAnsi="Arial" w:cs="Arial"/>
+                <w:b/>
+                <w:bCs/>
+                <w:noProof/>
+                <w:lang w:val="es-ES"/>
+              </w:rPr>
+              <w:t>TEMPLATE</w:t>
+            </w:r>
+            <w:r>
+              <w:rPr>
+                <w:noProof/>
+                <w:webHidden/>
+              </w:rPr>
+              <w:tab/>
+            </w:r>
+            <w:r>
+              <w:rPr>
+                <w:noProof/>
+                <w:webHidden/>
+              </w:rPr>
+              <w:fldChar w:fldCharType="begin"/>
+            </w:r>
+            <w:r>
+              <w:rPr>
+                <w:noProof/>
+                <w:webHidden/>
+              </w:rPr>
+              <w:instrText xml:space="preserve"> PAGEREF _Toc215740293 \h </w:instrText>
+            </w:r>
+            <w:r>
+              <w:rPr>
+                <w:noProof/>
+                <w:webHidden/>
+              </w:rPr>
+            </w:r>
+            <w:r>
+              <w:rPr>
+                <w:noProof/>
+                <w:webHidden/>
+              </w:rPr>
+              <w:fldChar w:fldCharType="separate"/>
+            </w:r>
+            <w:r>
+              <w:rPr>
+                <w:noProof/>
+                <w:webHidden/>
+              </w:rPr>
+              <w:t>10</w:t>
+            </w:r>
+            <w:r>
+              <w:rPr>
+                <w:noProof/>
+                <w:webHidden/>
+              </w:rPr>
+              <w:fldChar w:fldCharType="end"/>
+            </w:r>
+          </w:hyperlink>
+        </w:p>
+        <w:p>
+          <w:pPr>
+            <w:pStyle w:val="TDC1"/>
+            <w:tabs>
+              <w:tab w:val="left" w:pos="480"/>
+              <w:tab w:val="right" w:leader="dot" w:pos="8828"/>
+            </w:tabs>
+            <w:rPr>
+              <w:rFonts w:eastAsiaTheme="minorEastAsia"/>
+              <w:noProof/>
+              <w:lang w:eastAsia="es-CO"/>
+            </w:rPr>
+          </w:pPr>
+          <w:hyperlink w:anchor="_Toc215740294" w:history="1">
+            <w:r>
+              <w:rPr>
+                <w:rStyle w:val="Hipervnculo"/>
+                <w:rFonts w:ascii="Arial" w:hAnsi="Arial" w:cs="Arial"/>
+                <w:b/>
+                <w:bCs/>
+                <w:noProof/>
+                <w:lang w:val="es-ES"/>
+              </w:rPr>
+              <w:t>7.</w:t>
+            </w:r>
+            <w:r>
+              <w:rPr>
+                <w:rFonts w:eastAsiaTheme="minorEastAsia"/>
+                <w:noProof/>
+                <w:lang w:eastAsia="es-CO"/>
+              </w:rPr>
+              <w:tab/>
+            </w:r>
+            <w:r>
+              <w:rPr>
+                <w:rStyle w:val="Hipervnculo"/>
+                <w:rFonts w:ascii="Arial" w:hAnsi="Arial" w:cs="Arial"/>
+                <w:b/>
+                <w:bCs/>
+                <w:noProof/>
+                <w:lang w:val="es-ES"/>
+              </w:rPr>
+              <w:t>NAVEGADOR DE LA APP CORRIENDO</w:t>
+            </w:r>
+            <w:r>
+              <w:rPr>
+                <w:noProof/>
+                <w:webHidden/>
+              </w:rPr>
+              <w:tab/>
+            </w:r>
+            <w:r>
+              <w:rPr>
+                <w:noProof/>
+                <w:webHidden/>
+              </w:rPr>
+              <w:fldChar w:fldCharType="begin"/>
+            </w:r>
+            <w:r>
+              <w:rPr>
+                <w:noProof/>
+                <w:webHidden/>
+              </w:rPr>
+              <w:instrText xml:space="preserve"> PAGEREF _Toc215740294 \h </w:instrText>
+            </w:r>
+            <w:r>
+              <w:rPr>
+                <w:noProof/>
+                <w:webHidden/>
+              </w:rPr>
+            </w:r>
+            <w:r>
+              <w:rPr>
+                <w:noProof/>
+                <w:webHidden/>
+              </w:rPr>
+              <w:fldChar w:fldCharType="separate"/>
+            </w:r>
+            <w:r>
+              <w:rPr>
+                <w:noProof/>
+                <w:webHidden/>
+              </w:rPr>
+              <w:t>11</w:t>
+            </w:r>
+            <w:r>
+              <w:rPr>
+                <w:noProof/>
+                <w:webHidden/>
+              </w:rPr>
+              <w:fldChar w:fldCharType="end"/>
+            </w:r>
+          </w:hyperlink>
+        </w:p>
+        <w:p>
+          <w:pPr>
+            <w:pStyle w:val="TDC2"/>
+            <w:tabs>
+              <w:tab w:val="left" w:pos="720"/>
+              <w:tab w:val="right" w:leader="dot" w:pos="8828"/>
+            </w:tabs>
+            <w:rPr>
+              <w:rFonts w:eastAsiaTheme="minorEastAsia"/>
+              <w:noProof/>
+              <w:lang w:eastAsia="es-CO"/>
+            </w:rPr>
+          </w:pPr>
+          <w:hyperlink w:anchor="_Toc215740295" w:history="1">
+            <w:r>
+              <w:rPr>
+                <w:rStyle w:val="Hipervnculo"/>
+                <w:rFonts w:ascii="Wingdings" w:hAnsi="Wingdings" w:cs="Arial"/>
+                <w:bCs/>
+                <w:noProof/>
+              </w:rPr>
+              <w:t></w:t>
+            </w:r>
+            <w:r>
+              <w:rPr>
+                <w:rFonts w:eastAsiaTheme="minorEastAsia"/>
+                <w:noProof/>
+                <w:lang w:eastAsia="es-CO"/>
+              </w:rPr>
+              <w:tab/>
+            </w:r>
+            <w:r>
+              <w:rPr>
+                <w:rStyle w:val="Hipervnculo"/>
+                <w:rFonts w:ascii="Arial" w:hAnsi="Arial" w:cs="Arial"/>
+                <w:b/>
+                <w:bCs/>
+                <w:noProof/>
+              </w:rPr>
+              <w:t>Lista cursos</w:t>
+            </w:r>
+            <w:r>
+              <w:rPr>
+                <w:noProof/>
+                <w:webHidden/>
+              </w:rPr>
+              <w:tab/>
+            </w:r>
+            <w:r>
+              <w:rPr>
+                <w:noProof/>
+                <w:webHidden/>
+              </w:rPr>
+              <w:fldChar w:fldCharType="begin"/>
+            </w:r>
+            <w:r>
+              <w:rPr>
+                <w:noProof/>
+                <w:webHidden/>
+              </w:rPr>
+              <w:instrText xml:space="preserve"> PAGEREF _Toc215740295 \h </w:instrText>
+            </w:r>
+            <w:r>
+              <w:rPr>
+                <w:noProof/>
+                <w:webHidden/>
+              </w:rPr>
+            </w:r>
+            <w:r>
+              <w:rPr>
+                <w:noProof/>
+                <w:webHidden/>
+              </w:rPr>
+              <w:fldChar w:fldCharType="separate"/>
+            </w:r>
+            <w:r>
+              <w:rPr>
+                <w:noProof/>
+                <w:webHidden/>
+              </w:rPr>
+              <w:t>11</w:t>
+            </w:r>
+            <w:r>
+              <w:rPr>
+                <w:noProof/>
+                <w:webHidden/>
+              </w:rPr>
+              <w:fldChar w:fldCharType="end"/>
+            </w:r>
+          </w:hyperlink>
+        </w:p>
+        <w:p>
+          <w:pPr>
+            <w:pStyle w:val="TDC2"/>
+            <w:tabs>
+              <w:tab w:val="left" w:pos="720"/>
+              <w:tab w:val="right" w:leader="dot" w:pos="8828"/>
+            </w:tabs>
+            <w:rPr>
+              <w:rFonts w:eastAsiaTheme="minorEastAsia"/>
+              <w:noProof/>
+              <w:lang w:eastAsia="es-CO"/>
+            </w:rPr>
+          </w:pPr>
+          <w:hyperlink w:anchor="_Toc215740296" w:history="1">
+            <w:r>
+              <w:rPr>
+                <w:rStyle w:val="Hipervnculo"/>
+                <w:rFonts w:ascii="Wingdings" w:hAnsi="Wingdings" w:cs="Arial"/>
+                <w:bCs/>
+                <w:noProof/>
+              </w:rPr>
+              <w:t></w:t>
+            </w:r>
+            <w:r>
+              <w:rPr>
+                <w:rFonts w:eastAsiaTheme="minorEastAsia"/>
+                <w:noProof/>
+                <w:lang w:eastAsia="es-CO"/>
+              </w:rPr>
+              <w:tab/>
+            </w:r>
+            <w:r>
+              <w:rPr>
+                <w:rStyle w:val="Hipervnculo"/>
+                <w:rFonts w:ascii="Arial" w:hAnsi="Arial" w:cs="Arial"/>
+                <w:b/>
+                <w:bCs/>
+                <w:noProof/>
+              </w:rPr>
+              <w:t>Detalle cursos</w:t>
+            </w:r>
+            <w:r>
+              <w:rPr>
+                <w:noProof/>
+                <w:webHidden/>
+              </w:rPr>
+              <w:tab/>
+            </w:r>
+            <w:r>
+              <w:rPr>
+                <w:noProof/>
+                <w:webHidden/>
+              </w:rPr>
+              <w:fldChar w:fldCharType="begin"/>
+            </w:r>
+            <w:r>
+              <w:rPr>
+                <w:noProof/>
+                <w:webHidden/>
+              </w:rPr>
+              <w:instrText xml:space="preserve"> PAGEREF _Toc215740296 \h </w:instrText>
+            </w:r>
+            <w:r>
+              <w:rPr>
+                <w:noProof/>
+                <w:webHidden/>
+              </w:rPr>
+            </w:r>
+            <w:r>
+              <w:rPr>
+                <w:noProof/>
+                <w:webHidden/>
+              </w:rPr>
+              <w:fldChar w:fldCharType="separate"/>
+            </w:r>
+            <w:r>
+              <w:rPr>
+                <w:noProof/>
+                <w:webHidden/>
+              </w:rPr>
+              <w:t>12</w:t>
+            </w:r>
+            <w:r>
+              <w:rPr>
+                <w:noProof/>
+                <w:webHidden/>
+              </w:rPr>
+              <w:fldChar w:fldCharType="end"/>
+            </w:r>
+          </w:hyperlink>
+        </w:p>
+        <w:p>
+          <w:pPr>
+            <w:pStyle w:val="TDC1"/>
+            <w:tabs>
+              <w:tab w:val="left" w:pos="480"/>
+              <w:tab w:val="right" w:leader="dot" w:pos="8828"/>
+            </w:tabs>
+            <w:rPr>
+              <w:rFonts w:eastAsiaTheme="minorEastAsia"/>
+              <w:noProof/>
+              <w:lang w:eastAsia="es-CO"/>
+            </w:rPr>
+          </w:pPr>
+          <w:hyperlink w:anchor="_Toc215740297" w:history="1">
+            <w:r>
+              <w:rPr>
+                <w:rStyle w:val="Hipervnculo"/>
+                <w:rFonts w:ascii="Arial" w:hAnsi="Arial" w:cs="Arial"/>
+                <w:b/>
+                <w:bCs/>
+                <w:noProof/>
+              </w:rPr>
+              <w:t>8.</w:t>
+            </w:r>
+            <w:r>
+              <w:rPr>
+                <w:rFonts w:eastAsiaTheme="minorEastAsia"/>
+                <w:noProof/>
+                <w:lang w:eastAsia="es-CO"/>
+              </w:rPr>
+              <w:tab/>
+            </w:r>
+            <w:r>
+              <w:rPr>
+                <w:rStyle w:val="Hipervnculo"/>
+                <w:rFonts w:ascii="Arial" w:hAnsi="Arial" w:cs="Arial"/>
+                <w:b/>
+                <w:bCs/>
+                <w:noProof/>
+              </w:rPr>
+              <w:t>REPOSITORIO GITHUB</w:t>
+            </w:r>
+            <w:r>
+              <w:rPr>
+                <w:noProof/>
+                <w:webHidden/>
+              </w:rPr>
+              <w:tab/>
+            </w:r>
+            <w:r>
+              <w:rPr>
+                <w:noProof/>
+                <w:webHidden/>
+              </w:rPr>
+              <w:fldChar w:fldCharType="begin"/>
+            </w:r>
+            <w:r>
+              <w:rPr>
+                <w:noProof/>
+                <w:webHidden/>
+              </w:rPr>
+              <w:instrText xml:space="preserve"> PAGEREF _Toc215740297 \h </w:instrText>
+            </w:r>
+            <w:r>
+              <w:rPr>
+                <w:noProof/>
+                <w:webHidden/>
+              </w:rPr>
+            </w:r>
+            <w:r>
+              <w:rPr>
+                <w:noProof/>
+                <w:webHidden/>
+              </w:rPr>
+              <w:fldChar w:fldCharType="separate"/>
+            </w:r>
+            <w:r>
+              <w:rPr>
+                <w:noProof/>
+                <w:webHidden/>
+              </w:rPr>
+              <w:t>12</w:t>
+            </w:r>
+            <w:r>
+              <w:rPr>
+                <w:noProof/>
+                <w:webHidden/>
+              </w:rPr>
+              <w:fldChar w:fldCharType="end"/>
+            </w:r>
+          </w:hyperlink>
+        </w:p>
+        <w:p>
+          <w:pPr>
+            <w:pStyle w:val="TDC1"/>
+            <w:tabs>
+              <w:tab w:val="right" w:leader="dot" w:pos="8828"/>
+            </w:tabs>
+            <w:rPr>
+              <w:rFonts w:eastAsiaTheme="minorEastAsia"/>
+              <w:noProof/>
+              <w:lang w:eastAsia="es-CO"/>
+            </w:rPr>
+          </w:pPr>
+          <w:hyperlink w:anchor="_Toc215740298" w:history="1">
+            <w:r>
+              <w:rPr>
+                <w:rStyle w:val="Hipervnculo"/>
+                <w:rFonts w:ascii="Arial" w:hAnsi="Arial" w:cs="Arial"/>
+                <w:b/>
+                <w:bCs/>
+                <w:noProof/>
+              </w:rPr>
+              <w:t>CONCLUSIONES</w:t>
+            </w:r>
+            <w:r>
+              <w:rPr>
+                <w:noProof/>
+                <w:webHidden/>
+              </w:rPr>
+              <w:tab/>
+            </w:r>
+            <w:r>
+              <w:rPr>
+                <w:noProof/>
+                <w:webHidden/>
+              </w:rPr>
+              <w:fldChar w:fldCharType="begin"/>
+            </w:r>
+            <w:r>
+              <w:rPr>
+                <w:noProof/>
+                <w:webHidden/>
+              </w:rPr>
+              <w:instrText xml:space="preserve"> PAGEREF _Toc215740298 \h </w:instrText>
+            </w:r>
+            <w:r>
+              <w:rPr>
+                <w:noProof/>
+                <w:webHidden/>
+              </w:rPr>
+            </w:r>
+            <w:r>
+              <w:rPr>
+                <w:noProof/>
+                <w:webHidden/>
+              </w:rPr>
+              <w:fldChar w:fldCharType="separate"/>
+            </w:r>
+            <w:r>
+              <w:rPr>
+                <w:noProof/>
+                <w:webHidden/>
+              </w:rPr>
+              <w:t>13</w:t>
             </w:r>
             <w:r>
               <w:rPr>
@@ -1187,6 +2001,160 @@
     </w:p>
     <w:p>
       <w:pPr>
+        <w:rPr>
+          <w:lang w:val="es-ES"/>
+        </w:rPr>
+      </w:pPr>
+    </w:p>
+    <w:p>
+      <w:pPr>
+        <w:rPr>
+          <w:lang w:val="es-ES"/>
+        </w:rPr>
+      </w:pPr>
+    </w:p>
+    <w:p>
+      <w:pPr>
+        <w:jc w:val="center"/>
+        <w:rPr>
+          <w:rFonts w:ascii="Arial" w:hAnsi="Arial" w:cs="Arial"/>
+        </w:rPr>
+      </w:pPr>
+      <w:r>
+        <w:rPr>
+          <w:rFonts w:ascii="Arial" w:hAnsi="Arial" w:cs="Arial"/>
+        </w:rPr>
+        <w:lastRenderedPageBreak/>
+        <w:t>INTRODUCCIÓN</w:t>
+      </w:r>
+    </w:p>
+    <w:p>
+      <w:pPr>
+        <w:jc w:val="center"/>
+        <w:rPr>
+          <w:rFonts w:ascii="Arial" w:hAnsi="Arial" w:cs="Arial"/>
+        </w:rPr>
+      </w:pPr>
+    </w:p>
+    <w:p>
+      <w:pPr>
+        <w:jc w:val="both"/>
+        <w:rPr>
+          <w:rFonts w:ascii="Arial" w:hAnsi="Arial" w:cs="Arial"/>
+        </w:rPr>
+      </w:pPr>
+      <w:r>
+        <w:rPr>
+          <w:rFonts w:ascii="Arial" w:hAnsi="Arial" w:cs="Arial"/>
+        </w:rPr>
+        <w:t xml:space="preserve">El desarrollo del módulo </w:t>
+      </w:r>
+      <w:r>
+        <w:rPr>
+          <w:rFonts w:ascii="Arial" w:hAnsi="Arial" w:cs="Arial"/>
+          <w:b/>
+          <w:bCs/>
+        </w:rPr>
+        <w:t>SENA_APP CURSOS</w:t>
+      </w:r>
+      <w:r>
+        <w:rPr>
+          <w:rFonts w:ascii="Arial" w:hAnsi="Arial" w:cs="Arial"/>
+        </w:rPr>
+        <w:t xml:space="preserve"> tiene como propósito gestionar de manera eficiente la información relacionada con los cursos, aprendices e instructores dentro de un entorno administrativo funcional. Mediante la implementación de un panel administrativo basado en Django, se facilita el registro, actualización y visualización de los datos almacenados en una base de datos SQLite, permitiendo así un flujo de trabajo organizado, seguro y confiable.</w:t>
+      </w:r>
+    </w:p>
+    <w:p>
+      <w:pPr>
+        <w:jc w:val="both"/>
+        <w:rPr>
+          <w:rFonts w:ascii="Arial" w:hAnsi="Arial" w:cs="Arial"/>
+        </w:rPr>
+      </w:pPr>
+      <w:r>
+        <w:rPr>
+          <w:rFonts w:ascii="Arial" w:hAnsi="Arial" w:cs="Arial"/>
+        </w:rPr>
+        <w:t xml:space="preserve">Este proyecto integra conceptos fundamentales del </w:t>
+      </w:r>
+      <w:proofErr w:type="spellStart"/>
+      <w:r>
+        <w:rPr>
+          <w:rFonts w:ascii="Arial" w:hAnsi="Arial" w:cs="Arial"/>
+        </w:rPr>
+        <w:t>framework</w:t>
+      </w:r>
+      <w:proofErr w:type="spellEnd"/>
+      <w:r>
+        <w:rPr>
+          <w:rFonts w:ascii="Arial" w:hAnsi="Arial" w:cs="Arial"/>
+        </w:rPr>
+        <w:t xml:space="preserve"> Django, como modelos, vistas, plantillas y URL, garantizando la interacción adecuada entre el </w:t>
+      </w:r>
+      <w:proofErr w:type="spellStart"/>
+      <w:r>
+        <w:rPr>
+          <w:rFonts w:ascii="Arial" w:hAnsi="Arial" w:cs="Arial"/>
+        </w:rPr>
+        <w:t>backend</w:t>
+      </w:r>
+      <w:proofErr w:type="spellEnd"/>
+      <w:r>
+        <w:rPr>
+          <w:rFonts w:ascii="Arial" w:hAnsi="Arial" w:cs="Arial"/>
+        </w:rPr>
+        <w:t xml:space="preserve"> y el </w:t>
+      </w:r>
+      <w:proofErr w:type="spellStart"/>
+      <w:r>
+        <w:rPr>
+          <w:rFonts w:ascii="Arial" w:hAnsi="Arial" w:cs="Arial"/>
+        </w:rPr>
+        <w:t>frontend</w:t>
+      </w:r>
+      <w:proofErr w:type="spellEnd"/>
+      <w:r>
+        <w:rPr>
+          <w:rFonts w:ascii="Arial" w:hAnsi="Arial" w:cs="Arial"/>
+        </w:rPr>
+        <w:t>. Además, se desarrollaron interfaces amigables para la visualización de los cursos y su respectivo detalle, ofreciendo una experiencia clara y práctica para el usuario. La aplicación permite la administración completa de cada tabla, asegurando que el manejo de datos sea accesible incluso para usuarios sin conocimientos avanzados en bases de datos.</w:t>
+      </w:r>
+    </w:p>
+    <w:p>
+      <w:pPr>
+        <w:jc w:val="both"/>
+        <w:rPr>
+          <w:rFonts w:ascii="Arial" w:hAnsi="Arial" w:cs="Arial"/>
+        </w:rPr>
+      </w:pPr>
+      <w:r>
+        <w:rPr>
+          <w:rFonts w:ascii="Arial" w:hAnsi="Arial" w:cs="Arial"/>
+        </w:rPr>
+        <w:t>En conjunto, este sistema demuestra las capacidades de Django como herramienta para la construcción de aplicaciones web robustas y escalables, resaltando la importancia de una correcta separación de responsabilidades entre los componentes del proyecto.</w:t>
+      </w:r>
+    </w:p>
+    <w:p>
+      <w:pPr>
+        <w:jc w:val="both"/>
+      </w:pPr>
+    </w:p>
+    <w:p>
+      <w:pPr>
+        <w:rPr>
+          <w:lang w:val="es-ES"/>
+        </w:rPr>
+      </w:pPr>
+    </w:p>
+    <w:p>
+      <w:pPr>
+        <w:rPr>
+          <w:lang w:val="es-ES"/>
+        </w:rPr>
+      </w:pPr>
+    </w:p>
+    <w:p>
+      <w:pPr>
         <w:pStyle w:val="Ttulo1"/>
         <w:rPr>
           <w:rFonts w:ascii="Arial" w:hAnsi="Arial" w:cs="Arial"/>
@@ -1250,154 +2218,11 @@
     </w:p>
     <w:p>
       <w:pPr>
-        <w:rPr>
-          <w:lang w:val="es-ES"/>
-        </w:rPr>
-      </w:pPr>
-    </w:p>
-    <w:p>
-      <w:pPr>
-        <w:jc w:val="center"/>
-        <w:rPr>
-          <w:rFonts w:ascii="Arial" w:hAnsi="Arial" w:cs="Arial"/>
-        </w:rPr>
-      </w:pPr>
-      <w:r>
-        <w:rPr>
-          <w:rFonts w:ascii="Arial" w:hAnsi="Arial" w:cs="Arial"/>
-        </w:rPr>
-        <w:lastRenderedPageBreak/>
-        <w:t>INTRODUCCIÓN</w:t>
-      </w:r>
-    </w:p>
-    <w:p>
-      <w:pPr>
-        <w:jc w:val="center"/>
-        <w:rPr>
-          <w:rFonts w:ascii="Arial" w:hAnsi="Arial" w:cs="Arial"/>
-        </w:rPr>
-      </w:pPr>
-    </w:p>
-    <w:p>
-      <w:pPr>
-        <w:jc w:val="both"/>
-        <w:rPr>
-          <w:rFonts w:ascii="Arial" w:hAnsi="Arial" w:cs="Arial"/>
-        </w:rPr>
-      </w:pPr>
-      <w:r>
-        <w:rPr>
-          <w:rFonts w:ascii="Arial" w:hAnsi="Arial" w:cs="Arial"/>
-        </w:rPr>
-        <w:t xml:space="preserve">El desarrollo del módulo </w:t>
-      </w:r>
-      <w:r>
-        <w:rPr>
-          <w:rFonts w:ascii="Arial" w:hAnsi="Arial" w:cs="Arial"/>
-          <w:b/>
-          <w:bCs/>
-        </w:rPr>
-        <w:t>SENA_APP CURSOS</w:t>
-      </w:r>
-      <w:r>
-        <w:rPr>
-          <w:rFonts w:ascii="Arial" w:hAnsi="Arial" w:cs="Arial"/>
-        </w:rPr>
-        <w:t xml:space="preserve"> tiene como propósito gestionar de manera eficiente la información relacionada con los cursos, aprendices e instructores dentro de un entorno administrativo funcional. Mediante la implementación de un panel administrativo basado en Django, se facilita el registro, actualización y visualización de los datos almacenados en una base de datos SQLite, permitiendo así un flujo de trabajo organizado, seguro y confiable.</w:t>
-      </w:r>
-    </w:p>
-    <w:p>
-      <w:pPr>
-        <w:jc w:val="both"/>
-        <w:rPr>
-          <w:rFonts w:ascii="Arial" w:hAnsi="Arial" w:cs="Arial"/>
-        </w:rPr>
-      </w:pPr>
-      <w:r>
-        <w:rPr>
-          <w:rFonts w:ascii="Arial" w:hAnsi="Arial" w:cs="Arial"/>
-        </w:rPr>
-        <w:t xml:space="preserve">Este proyecto integra conceptos fundamentales del </w:t>
-      </w:r>
-      <w:proofErr w:type="spellStart"/>
-      <w:r>
-        <w:rPr>
-          <w:rFonts w:ascii="Arial" w:hAnsi="Arial" w:cs="Arial"/>
-        </w:rPr>
-        <w:t>framework</w:t>
-      </w:r>
-      <w:proofErr w:type="spellEnd"/>
-      <w:r>
-        <w:rPr>
-          <w:rFonts w:ascii="Arial" w:hAnsi="Arial" w:cs="Arial"/>
-        </w:rPr>
-        <w:t xml:space="preserve"> Django, como modelos, vistas, plantillas y URL, garantizando la interacción adecuada entre el </w:t>
-      </w:r>
-      <w:proofErr w:type="spellStart"/>
-      <w:r>
-        <w:rPr>
-          <w:rFonts w:ascii="Arial" w:hAnsi="Arial" w:cs="Arial"/>
-        </w:rPr>
-        <w:t>backend</w:t>
-      </w:r>
-      <w:proofErr w:type="spellEnd"/>
-      <w:r>
-        <w:rPr>
-          <w:rFonts w:ascii="Arial" w:hAnsi="Arial" w:cs="Arial"/>
-        </w:rPr>
-        <w:t xml:space="preserve"> y el </w:t>
-      </w:r>
-      <w:proofErr w:type="spellStart"/>
-      <w:r>
-        <w:rPr>
-          <w:rFonts w:ascii="Arial" w:hAnsi="Arial" w:cs="Arial"/>
-        </w:rPr>
-        <w:t>frontend</w:t>
-      </w:r>
-      <w:proofErr w:type="spellEnd"/>
-      <w:r>
-        <w:rPr>
-          <w:rFonts w:ascii="Arial" w:hAnsi="Arial" w:cs="Arial"/>
-        </w:rPr>
-        <w:t>. Además, se desarrollaron interfaces amigables para la visualización de los cursos y su respectivo detalle, ofreciendo una experiencia clara y práctica para el usuario. La aplicación permite la administración completa de cada tabla, asegurando que el manejo de datos sea accesible incluso para usuarios sin conocimientos avanzados en bases de datos.</w:t>
-      </w:r>
-    </w:p>
-    <w:p>
-      <w:pPr>
-        <w:jc w:val="both"/>
-        <w:rPr>
-          <w:rFonts w:ascii="Arial" w:hAnsi="Arial" w:cs="Arial"/>
-        </w:rPr>
-      </w:pPr>
-      <w:r>
-        <w:rPr>
-          <w:rFonts w:ascii="Arial" w:hAnsi="Arial" w:cs="Arial"/>
-        </w:rPr>
-        <w:t>En conjunto, este sistema demuestra las capacidades de Django como herramienta para la construcción de aplicaciones web robustas y escalables, resaltando la importancia de una correcta separación de responsabilidades entre los componentes del proyecto.</w:t>
-      </w:r>
-    </w:p>
-    <w:p>
-      <w:pPr>
-        <w:jc w:val="both"/>
-      </w:pPr>
-    </w:p>
-    <w:p>
-      <w:pPr>
-        <w:rPr>
-          <w:lang w:val="es-ES"/>
-        </w:rPr>
-      </w:pPr>
-    </w:p>
-    <w:p>
-      <w:pPr>
-        <w:rPr>
-          <w:lang w:val="es-ES"/>
-        </w:rPr>
-      </w:pPr>
-    </w:p>
-    <w:p>
-      <w:pPr>
         <w:pStyle w:val="Ttulo1"/>
+        <w:numPr>
+          <w:ilvl w:val="0"/>
+          <w:numId w:val="6"/>
+        </w:numPr>
         <w:rPr>
           <w:rFonts w:ascii="Arial" w:hAnsi="Arial" w:cs="Arial"/>
           <w:b/>
@@ -1408,63 +2233,8 @@
           <w:lang w:val="es-ES"/>
         </w:rPr>
       </w:pPr>
-    </w:p>
-    <w:p>
-      <w:pPr>
-        <w:rPr>
-          <w:lang w:val="es-ES"/>
-        </w:rPr>
-      </w:pPr>
-    </w:p>
-    <w:p>
-      <w:pPr>
-        <w:rPr>
-          <w:lang w:val="es-ES"/>
-        </w:rPr>
-      </w:pPr>
-    </w:p>
-    <w:p>
-      <w:pPr>
-        <w:rPr>
-          <w:lang w:val="es-ES"/>
-        </w:rPr>
-      </w:pPr>
-    </w:p>
-    <w:p>
-      <w:pPr>
-        <w:rPr>
-          <w:lang w:val="es-ES"/>
-        </w:rPr>
-      </w:pPr>
-    </w:p>
-    <w:p>
-      <w:pPr>
-        <w:rPr>
-          <w:lang w:val="es-ES"/>
-        </w:rPr>
-      </w:pPr>
-    </w:p>
-    <w:p>
-      <w:pPr>
-        <w:rPr>
-          <w:lang w:val="es-ES"/>
-        </w:rPr>
-      </w:pPr>
-    </w:p>
-    <w:p>
-      <w:pPr>
-        <w:rPr>
-          <w:lang w:val="es-ES"/>
-        </w:rPr>
-      </w:pPr>
-    </w:p>
-    <w:p>
-      <w:pPr>
-        <w:pStyle w:val="Ttulo1"/>
-        <w:numPr>
-          <w:ilvl w:val="0"/>
-          <w:numId w:val="6"/>
-        </w:numPr>
+      <w:bookmarkStart w:id="0" w:name="_Toc215740282"/>
+      <w:r>
         <w:rPr>
           <w:rFonts w:ascii="Arial" w:hAnsi="Arial" w:cs="Arial"/>
           <w:b/>
@@ -1474,8 +2244,10 @@
           <w:szCs w:val="28"/>
           <w:lang w:val="es-ES"/>
         </w:rPr>
-      </w:pPr>
-      <w:bookmarkStart w:id="0" w:name="_Toc215736132"/>
+        <w:lastRenderedPageBreak/>
+        <w:t>PANEL ADMINISTRATIVO</w:t>
+      </w:r>
+      <w:bookmarkEnd w:id="0"/>
       <w:r>
         <w:rPr>
           <w:rFonts w:ascii="Arial" w:hAnsi="Arial" w:cs="Arial"/>
@@ -1486,20 +2258,6 @@
           <w:szCs w:val="28"/>
           <w:lang w:val="es-ES"/>
         </w:rPr>
-        <w:lastRenderedPageBreak/>
-        <w:t>PANEL ADMINISTRATIVO</w:t>
-      </w:r>
-      <w:bookmarkEnd w:id="0"/>
-      <w:r>
-        <w:rPr>
-          <w:rFonts w:ascii="Arial" w:hAnsi="Arial" w:cs="Arial"/>
-          <w:b/>
-          <w:bCs/>
-          <w:color w:val="auto"/>
-          <w:sz w:val="28"/>
-          <w:szCs w:val="28"/>
-          <w:lang w:val="es-ES"/>
-        </w:rPr>
         <w:t xml:space="preserve"> </w:t>
       </w:r>
     </w:p>
@@ -1546,7 +2304,7 @@
           <w:lang w:val="es-ES"/>
         </w:rPr>
       </w:pPr>
-      <w:bookmarkStart w:id="1" w:name="_Toc215736133"/>
+      <w:bookmarkStart w:id="1" w:name="_Toc215740283"/>
       <w:r>
         <w:rPr>
           <w:rFonts w:ascii="Arial" w:hAnsi="Arial" w:cs="Arial"/>
@@ -1701,7 +2459,7 @@
           <w:lang w:val="es-ES"/>
         </w:rPr>
       </w:pPr>
-      <w:bookmarkStart w:id="2" w:name="_Toc215736134"/>
+      <w:bookmarkStart w:id="2" w:name="_Toc215740284"/>
       <w:r>
         <w:rPr>
           <w:rFonts w:ascii="Arial" w:hAnsi="Arial" w:cs="Arial"/>
@@ -1827,7 +2585,7 @@
           <w:lang w:val="es-ES"/>
         </w:rPr>
       </w:pPr>
-      <w:bookmarkStart w:id="3" w:name="_Toc215736135"/>
+      <w:bookmarkStart w:id="3" w:name="_Toc215740285"/>
       <w:r>
         <w:rPr>
           <w:rFonts w:ascii="Arial" w:hAnsi="Arial" w:cs="Arial"/>
@@ -1998,7 +2756,7 @@
           <w:lang w:val="es-ES"/>
         </w:rPr>
       </w:pPr>
-      <w:bookmarkStart w:id="4" w:name="_Toc215736136"/>
+      <w:bookmarkStart w:id="4" w:name="_Toc215740286"/>
       <w:r>
         <w:rPr>
           <w:rFonts w:ascii="Arial" w:hAnsi="Arial" w:cs="Arial"/>
@@ -2057,7 +2815,7 @@
           <w:lang w:val="es-ES"/>
         </w:rPr>
       </w:pPr>
-      <w:bookmarkStart w:id="5" w:name="_Toc215736137"/>
+      <w:bookmarkStart w:id="5" w:name="_Toc215740287"/>
       <w:r>
         <w:rPr>
           <w:rFonts w:ascii="Arial" w:hAnsi="Arial" w:cs="Arial"/>
@@ -2172,7 +2930,7 @@
           <w:lang w:val="es-ES"/>
         </w:rPr>
       </w:pPr>
-      <w:bookmarkStart w:id="6" w:name="_Toc215736138"/>
+      <w:bookmarkStart w:id="6" w:name="_Toc215740288"/>
       <w:r>
         <w:rPr>
           <w:rFonts w:ascii="Arial" w:hAnsi="Arial" w:cs="Arial"/>
@@ -2284,7 +3042,7 @@
           <w:lang w:val="es-ES"/>
         </w:rPr>
       </w:pPr>
-      <w:bookmarkStart w:id="7" w:name="_Toc215736139"/>
+      <w:bookmarkStart w:id="7" w:name="_Toc215740289"/>
       <w:r>
         <w:rPr>
           <w:rFonts w:ascii="Arial" w:hAnsi="Arial" w:cs="Arial"/>
@@ -2375,6 +3133,7 @@
           <w:lang w:val="es-ES"/>
         </w:rPr>
       </w:pPr>
+      <w:bookmarkStart w:id="8" w:name="_Toc215740290"/>
       <w:r>
         <w:rPr>
           <w:rFonts w:ascii="Arial" w:hAnsi="Arial" w:cs="Arial"/>
@@ -2387,6 +3146,7 @@
         </w:rPr>
         <w:t>MODELO</w:t>
       </w:r>
+      <w:bookmarkEnd w:id="8"/>
     </w:p>
     <w:p>
       <w:pPr>
@@ -2494,6 +3254,7 @@
           <w:lang w:val="es-ES"/>
         </w:rPr>
       </w:pPr>
+      <w:bookmarkStart w:id="9" w:name="_Toc215740291"/>
       <w:r>
         <w:rPr>
           <w:rFonts w:ascii="Arial" w:hAnsi="Arial" w:cs="Arial"/>
@@ -2507,6 +3268,7 @@
         <w:lastRenderedPageBreak/>
         <w:t>VISTA</w:t>
       </w:r>
+      <w:bookmarkEnd w:id="9"/>
     </w:p>
     <w:p>
       <w:pPr>
@@ -2582,6 +3344,12 @@
       </w:r>
     </w:p>
     <w:p/>
+    <w:p/>
+    <w:p/>
+    <w:p/>
+    <w:p/>
+    <w:p/>
+    <w:p/>
     <w:p>
       <w:pPr>
         <w:pStyle w:val="Ttulo1"/>
@@ -2599,6 +3367,7 @@
           <w:lang w:val="es-ES"/>
         </w:rPr>
       </w:pPr>
+      <w:bookmarkStart w:id="10" w:name="_Toc215740292"/>
       <w:r>
         <w:rPr>
           <w:rFonts w:ascii="Arial" w:hAnsi="Arial" w:cs="Arial"/>
@@ -2609,8 +3378,10 @@
           <w:szCs w:val="28"/>
           <w:lang w:val="es-ES"/>
         </w:rPr>
+        <w:lastRenderedPageBreak/>
         <w:t>URLS</w:t>
       </w:r>
+      <w:bookmarkEnd w:id="10"/>
     </w:p>
     <w:p>
       <w:pPr>
@@ -2641,7 +3412,6 @@
           <w:szCs w:val="22"/>
           <w:lang w:val="es-ES"/>
         </w:rPr>
-        <w:lastRenderedPageBreak/>
         <w:drawing>
           <wp:inline distT="0" distB="0" distL="0" distR="0" wp14:anchorId="3092480A" wp14:editId="3AC88596">
             <wp:extent cx="5612130" cy="3048000"/>
@@ -2706,6 +3476,7 @@
           <w:lang w:val="es-ES"/>
         </w:rPr>
       </w:pPr>
+      <w:bookmarkStart w:id="11" w:name="_Toc215740293"/>
       <w:r>
         <w:rPr>
           <w:rFonts w:ascii="Arial" w:hAnsi="Arial" w:cs="Arial"/>
@@ -2718,6 +3489,7 @@
         </w:rPr>
         <w:t>TEMPLATE</w:t>
       </w:r>
+      <w:bookmarkEnd w:id="11"/>
     </w:p>
     <w:p>
       <w:r>
@@ -2790,13 +3562,6 @@
     </w:p>
     <w:p>
       <w:pPr>
-        <w:rPr>
-          <w:lang w:val="es-ES"/>
-        </w:rPr>
-      </w:pPr>
-    </w:p>
-    <w:p>
-      <w:pPr>
         <w:pStyle w:val="Ttulo1"/>
         <w:numPr>
           <w:ilvl w:val="0"/>
@@ -2812,6 +3577,7 @@
           <w:lang w:val="es-ES"/>
         </w:rPr>
       </w:pPr>
+      <w:bookmarkStart w:id="12" w:name="_Toc215740294"/>
       <w:r>
         <w:rPr>
           <w:rFonts w:ascii="Arial" w:hAnsi="Arial" w:cs="Arial"/>
@@ -2823,7 +3589,20 @@
           <w:lang w:val="es-ES"/>
         </w:rPr>
         <w:lastRenderedPageBreak/>
-        <w:t xml:space="preserve">NAVEGADOR DE LA APP CORRIENDO </w:t>
+        <w:t>NAVEGADOR DE LA APP CORRIENDO</w:t>
+      </w:r>
+      <w:bookmarkEnd w:id="12"/>
+      <w:r>
+        <w:rPr>
+          <w:rFonts w:ascii="Arial" w:hAnsi="Arial" w:cs="Arial"/>
+          <w:b/>
+          <w:bCs/>
+          <w:color w:val="auto"/>
+          <w:sz w:val="28"/>
+          <w:szCs w:val="28"/>
+          <w:lang w:val="es-ES"/>
+        </w:rPr>
+        <w:t xml:space="preserve"> </w:t>
       </w:r>
     </w:p>
     <w:p>
@@ -2914,6 +3693,7 @@
           <w:szCs w:val="24"/>
         </w:rPr>
       </w:pPr>
+      <w:bookmarkStart w:id="13" w:name="_Toc215740295"/>
       <w:r>
         <w:rPr>
           <w:rFonts w:ascii="Arial" w:hAnsi="Arial" w:cs="Arial"/>
@@ -2925,6 +3705,7 @@
         </w:rPr>
         <w:t>Lista cursos</w:t>
       </w:r>
+      <w:bookmarkEnd w:id="13"/>
     </w:p>
     <w:p>
       <w:r>
@@ -2992,6 +3773,7 @@
           <w:szCs w:val="24"/>
         </w:rPr>
       </w:pPr>
+      <w:bookmarkStart w:id="14" w:name="_Toc215740296"/>
       <w:r>
         <w:rPr>
           <w:rFonts w:ascii="Arial" w:hAnsi="Arial" w:cs="Arial"/>
@@ -3001,13 +3783,52 @@
           <w:sz w:val="24"/>
           <w:szCs w:val="24"/>
         </w:rPr>
+        <w:lastRenderedPageBreak/>
         <w:t>Detalle cursos</w:t>
       </w:r>
-    </w:p>
-    <w:p/>
-    <w:p>
-      <w:r>
-        <w:lastRenderedPageBreak/>
+      <w:bookmarkEnd w:id="14"/>
+    </w:p>
+    <w:p>
+      <w:r>
+        <w:drawing>
+          <wp:inline distT="0" distB="0" distL="0" distR="0" wp14:anchorId="31A5E4AC" wp14:editId="0D0FC835">
+            <wp:extent cx="5612130" cy="2630805"/>
+            <wp:effectExtent l="0" t="0" r="7620" b="0"/>
+            <wp:docPr id="1978512116" name="Imagen 1" descr="Interfaz de usuario gráfica&#10;&#10;El contenido generado por IA puede ser incorrecto."/>
+            <wp:cNvGraphicFramePr>
+              <a:graphicFrameLocks xmlns:a="http://schemas.openxmlformats.org/drawingml/2006/main" noChangeAspect="1"/>
+            </wp:cNvGraphicFramePr>
+            <a:graphic xmlns:a="http://schemas.openxmlformats.org/drawingml/2006/main">
+              <a:graphicData uri="http://schemas.openxmlformats.org/drawingml/2006/picture">
+                <pic:pic xmlns:pic="http://schemas.openxmlformats.org/drawingml/2006/picture">
+                  <pic:nvPicPr>
+                    <pic:cNvPr id="1978512116" name="Imagen 1" descr="Interfaz de usuario gráfica&#10;&#10;El contenido generado por IA puede ser incorrecto."/>
+                    <pic:cNvPicPr/>
+                  </pic:nvPicPr>
+                  <pic:blipFill>
+                    <a:blip r:embed="rId18"/>
+                    <a:stretch>
+                      <a:fillRect/>
+                    </a:stretch>
+                  </pic:blipFill>
+                  <pic:spPr>
+                    <a:xfrm>
+                      <a:off x="0" y="0"/>
+                      <a:ext cx="5612130" cy="2630805"/>
+                    </a:xfrm>
+                    <a:prstGeom prst="rect">
+                      <a:avLst/>
+                    </a:prstGeom>
+                  </pic:spPr>
+                </pic:pic>
+              </a:graphicData>
+            </a:graphic>
+          </wp:inline>
+        </w:drawing>
+      </w:r>
+    </w:p>
+    <w:p>
+      <w:r>
         <w:t xml:space="preserve">Mostramos toda la información de los </w:t>
       </w:r>
       <w:r>
@@ -3034,6 +3855,7 @@
           <w:szCs w:val="28"/>
         </w:rPr>
       </w:pPr>
+      <w:bookmarkStart w:id="15" w:name="_Toc215740297"/>
       <w:r>
         <w:rPr>
           <w:rFonts w:ascii="Arial" w:hAnsi="Arial" w:cs="Arial"/>
@@ -3045,6 +3867,18 @@
         </w:rPr>
         <w:t>REPOSITORIO GITHUB</w:t>
       </w:r>
+      <w:bookmarkEnd w:id="15"/>
+    </w:p>
+    <w:p/>
+    <w:p>
+      <w:hyperlink r:id="rId19" w:history="1">
+        <w:r>
+          <w:rPr>
+            <w:rStyle w:val="Hipervnculo"/>
+          </w:rPr>
+          <w:t>https://github.com/TattysB/SENA_APP.git</w:t>
+        </w:r>
+      </w:hyperlink>
     </w:p>
     <w:p/>
     <w:p/>
@@ -3057,16 +3891,6 @@
     <w:p/>
     <w:p/>
     <w:p/>
-    <w:p/>
-    <w:p/>
-    <w:p/>
-    <w:p/>
-    <w:p/>
-    <w:p/>
-    <w:p/>
-    <w:p/>
-    <w:p/>
-    <w:p/>
     <w:p>
       <w:pPr>
         <w:pStyle w:val="Ttulo1"/>
@@ -3080,6 +3904,7 @@
           <w:szCs w:val="28"/>
         </w:rPr>
       </w:pPr>
+      <w:bookmarkStart w:id="16" w:name="_Toc215740298"/>
       <w:r>
         <w:rPr>
           <w:rFonts w:ascii="Arial" w:hAnsi="Arial" w:cs="Arial"/>
@@ -3092,6 +3917,7 @@
         <w:lastRenderedPageBreak/>
         <w:t>CONCLUSIONES</w:t>
       </w:r>
+      <w:bookmarkEnd w:id="16"/>
     </w:p>
     <w:p>
       <w:pPr>
@@ -5078,6 +5904,18 @@
       <w:u w:val="single"/>
     </w:rPr>
   </w:style>
+  <w:style w:type="character" w:styleId="Mencinsinresolver">
+    <w:name w:val="Unresolved Mention"/>
+    <w:basedOn w:val="Fuentedeprrafopredeter"/>
+    <w:uiPriority w:val="99"/>
+    <w:semiHidden/>
+    <w:unhideWhenUsed/>
+    <w:rsid w:val="00325FE3"/>
+    <w:rPr>
+      <w:color w:val="605E5C"/>
+      <w:shd w:val="clear" w:color="auto" w:fill="E1DFDD"/>
+    </w:rPr>
+  </w:style>
 </w:styles>
 </file>
 

</xml_diff>